<commit_message>
new lessons and homeworks Jan
</commit_message>
<xml_diff>
--- a/homework/09-01-25/homework 09-01_Type1.docx
+++ b/homework/09-01-25/homework 09-01_Type1.docx
@@ -48,18 +48,39 @@
         </w:rPr>
       </w:pPr>
       <w:r>
+        <w:rPr>
+          <w:sz w:val="28"/>
+          <w:szCs w:val="28"/>
+        </w:rPr>
+        <w:t>№</w:t>
+      </w:r>
+      <w:r>
+        <w:rPr>
+          <w:sz w:val="28"/>
+          <w:szCs w:val="28"/>
+        </w:rPr>
+        <w:t>1</w:t>
+      </w:r>
+    </w:p>
+    <w:p>
+      <w:pPr>
+        <w:pStyle w:val="Normal"/>
+        <w:bidi w:val="0"/>
+        <w:jc w:val="start"/>
+        <w:rPr>
+          <w:sz w:val="28"/>
+          <w:szCs w:val="28"/>
+        </w:rPr>
+      </w:pPr>
+      <w:r>
+        <w:rPr>
+          <w:sz w:val="28"/>
+          <w:szCs w:val="28"/>
+        </w:rPr>
         <w:drawing>
-          <wp:anchor behindDoc="0" distT="0" distB="0" distL="0" distR="0" simplePos="0" locked="0" layoutInCell="0" allowOverlap="1" relativeHeight="2">
-            <wp:simplePos x="0" y="0"/>
-            <wp:positionH relativeFrom="column">
-              <wp:posOffset>149860</wp:posOffset>
-            </wp:positionH>
-            <wp:positionV relativeFrom="paragraph">
-              <wp:posOffset>260350</wp:posOffset>
-            </wp:positionV>
+          <wp:inline distT="0" distB="0" distL="0" distR="0">
             <wp:extent cx="6008370" cy="3622675"/>
             <wp:effectExtent l="0" t="0" r="0" b="0"/>
-            <wp:wrapSquare wrapText="largest"/>
             <wp:docPr id="1" name="Image1" descr="" title=""/>
             <wp:cNvGraphicFramePr>
               <a:graphicFrameLocks xmlns:a="http://schemas.openxmlformats.org/drawingml/2006/main" noChangeAspect="1"/>
@@ -92,7 +113,7 @@
                 </pic:pic>
               </a:graphicData>
             </a:graphic>
-          </wp:anchor>
+          </wp:inline>
         </w:drawing>
       </w:r>
       <w:r>
@@ -107,64 +128,35 @@
           <w:sz w:val="28"/>
           <w:szCs w:val="28"/>
         </w:rPr>
-        <w:t>1</w:t>
-      </w:r>
-    </w:p>
-    <w:p>
-      <w:pPr>
-        <w:pStyle w:val="Normal"/>
-        <w:bidi w:val="0"/>
-        <w:jc w:val="start"/>
-        <w:rPr>
-          <w:sz w:val="28"/>
-          <w:szCs w:val="28"/>
-        </w:rPr>
-      </w:pPr>
-      <w:r>
-        <w:rPr>
-          <w:sz w:val="28"/>
-          <w:szCs w:val="28"/>
-        </w:rPr>
-        <w:t>№</w:t>
-      </w:r>
-      <w:r>
-        <w:rPr>
-          <w:sz w:val="28"/>
-          <w:szCs w:val="28"/>
-        </w:rPr>
-        <w:t xml:space="preserve">2 </w:t>
-      </w:r>
-      <w:r>
-        <w:rPr>
-          <w:sz w:val="28"/>
-          <w:szCs w:val="28"/>
-        </w:rPr>
-        <w:t>Ответ 40, не туда посмотрел</w:t>
-      </w:r>
-    </w:p>
-    <w:p>
-      <w:pPr>
-        <w:pStyle w:val="Normal"/>
-        <w:bidi w:val="0"/>
-        <w:jc w:val="start"/>
-        <w:rPr>
-          <w:sz w:val="28"/>
-          <w:szCs w:val="28"/>
-        </w:rPr>
-      </w:pPr>
-      <w:r>
+        <w:t>2 Ответ 40, не туда посмотрел</w:t>
+      </w:r>
+    </w:p>
+    <w:p>
+      <w:pPr>
+        <w:pStyle w:val="Normal"/>
+        <w:bidi w:val="0"/>
+        <w:jc w:val="start"/>
+        <w:rPr>
+          <w:sz w:val="28"/>
+          <w:szCs w:val="28"/>
+        </w:rPr>
+      </w:pPr>
+      <w:r>
+        <w:rPr>
+          <w:rFonts w:ascii="Open Sans Bold;Open Sans" w:hAnsi="Open Sans Bold;Open Sans"/>
+          <w:b/>
+          <w:i w:val="false"/>
+          <w:caps w:val="false"/>
+          <w:smallCaps w:val="false"/>
+          <w:color w:val="055154"/>
+          <w:spacing w:val="0"/>
+          <w:sz w:val="24"/>
+          <w:szCs w:val="28"/>
+        </w:rPr>
         <w:drawing>
-          <wp:anchor behindDoc="0" distT="0" distB="0" distL="0" distR="0" simplePos="0" locked="0" layoutInCell="0" allowOverlap="1" relativeHeight="3">
-            <wp:simplePos x="0" y="0"/>
-            <wp:positionH relativeFrom="column">
-              <wp:align>center</wp:align>
-            </wp:positionH>
-            <wp:positionV relativeFrom="paragraph">
-              <wp:posOffset>635</wp:posOffset>
-            </wp:positionV>
+          <wp:inline distT="0" distB="0" distL="0" distR="0">
             <wp:extent cx="6120130" cy="2624455"/>
             <wp:effectExtent l="0" t="0" r="0" b="0"/>
-            <wp:wrapSquare wrapText="largest"/>
             <wp:docPr id="2" name="Image2" descr="" title=""/>
             <wp:cNvGraphicFramePr>
               <a:graphicFrameLocks xmlns:a="http://schemas.openxmlformats.org/drawingml/2006/main" noChangeAspect="1"/>
@@ -180,7 +172,7 @@
                   </pic:nvPicPr>
                   <pic:blipFill>
                     <a:blip r:embed="rId3"/>
-                    <a:srcRect l="0" t="0" r="0" b="28510"/>
+                    <a:srcRect l="0" t="0" r="0" b="28498"/>
                     <a:stretch>
                       <a:fillRect/>
                     </a:stretch>
@@ -197,7 +189,7 @@
                 </pic:pic>
               </a:graphicData>
             </a:graphic>
-          </wp:anchor>
+          </wp:inline>
         </w:drawing>
       </w:r>
       <w:r>
@@ -221,69 +213,72 @@
         <w:bidi w:val="0"/>
         <w:jc w:val="start"/>
         <w:rPr>
-          <w:rFonts w:ascii="Open Sans Bold;Open Sans" w:hAnsi="Open Sans Bold;Open Sans"/>
-          <w:b/>
-          <w:i w:val="false"/>
-          <w:caps w:val="false"/>
-          <w:smallCaps w:val="false"/>
-          <w:color w:val="055154"/>
-          <w:spacing w:val="0"/>
-          <w:sz w:val="24"/>
-        </w:rPr>
-      </w:pPr>
-      <w:r>
-        <w:rPr>
-          <w:sz w:val="28"/>
-          <w:szCs w:val="28"/>
-        </w:rPr>
-      </w:r>
-    </w:p>
-    <w:p>
-      <w:pPr>
-        <w:pStyle w:val="Normal"/>
-        <w:bidi w:val="0"/>
-        <w:jc w:val="start"/>
-        <w:rPr>
-          <w:rFonts w:ascii="Open Sans Bold;Open Sans" w:hAnsi="Open Sans Bold;Open Sans"/>
-          <w:b/>
-          <w:i w:val="false"/>
-          <w:caps w:val="false"/>
-          <w:smallCaps w:val="false"/>
-          <w:color w:val="055154"/>
-          <w:spacing w:val="0"/>
-          <w:sz w:val="24"/>
-        </w:rPr>
-      </w:pPr>
-      <w:r>
-        <w:rPr>
-          <w:sz w:val="28"/>
-          <w:szCs w:val="28"/>
-        </w:rPr>
-      </w:r>
-    </w:p>
-    <w:p>
-      <w:pPr>
-        <w:pStyle w:val="Normal"/>
-        <w:bidi w:val="0"/>
-        <w:jc w:val="start"/>
-        <w:rPr>
-          <w:sz w:val="28"/>
-          <w:szCs w:val="28"/>
-        </w:rPr>
-      </w:pPr>
-      <w:r>
+          <w:sz w:val="28"/>
+          <w:szCs w:val="28"/>
+        </w:rPr>
+      </w:pPr>
+      <w:r>
+        <w:rPr/>
+      </w:r>
+      <w:r>
+        <w:br w:type="page"/>
+      </w:r>
+    </w:p>
+    <w:p>
+      <w:pPr>
+        <w:pStyle w:val="Normal"/>
+        <w:bidi w:val="0"/>
+        <w:jc w:val="start"/>
+        <w:rPr>
+          <w:sz w:val="28"/>
+          <w:szCs w:val="28"/>
+        </w:rPr>
+      </w:pPr>
+      <w:r>
+        <w:rPr>
+          <w:rFonts w:ascii="Open Sans Bold;Open Sans" w:hAnsi="Open Sans Bold;Open Sans"/>
+          <w:b/>
+          <w:i w:val="false"/>
+          <w:caps w:val="false"/>
+          <w:smallCaps w:val="false"/>
+          <w:color w:val="055154"/>
+          <w:spacing w:val="0"/>
+          <w:sz w:val="24"/>
+          <w:szCs w:val="28"/>
+        </w:rPr>
+        <w:t>№</w:t>
+      </w:r>
+      <w:r>
+        <w:rPr>
+          <w:rFonts w:ascii="Open Sans Bold;Open Sans" w:hAnsi="Open Sans Bold;Open Sans"/>
+          <w:b/>
+          <w:i w:val="false"/>
+          <w:caps w:val="false"/>
+          <w:smallCaps w:val="false"/>
+          <w:color w:val="055154"/>
+          <w:spacing w:val="0"/>
+          <w:sz w:val="24"/>
+          <w:szCs w:val="28"/>
+        </w:rPr>
+        <w:t>3</w:t>
+      </w:r>
+    </w:p>
+    <w:p>
+      <w:pPr>
+        <w:pStyle w:val="Normal"/>
+        <w:bidi w:val="0"/>
+        <w:jc w:val="start"/>
+        <w:rPr>
+          <w:sz w:val="28"/>
+          <w:szCs w:val="28"/>
+        </w:rPr>
+      </w:pPr>
+      <w:r>
+        <w:rPr/>
         <w:drawing>
-          <wp:anchor behindDoc="0" distT="0" distB="0" distL="0" distR="0" simplePos="0" locked="0" layoutInCell="0" allowOverlap="1" relativeHeight="4">
-            <wp:simplePos x="0" y="0"/>
-            <wp:positionH relativeFrom="column">
-              <wp:posOffset>-85725</wp:posOffset>
-            </wp:positionH>
-            <wp:positionV relativeFrom="paragraph">
-              <wp:posOffset>381000</wp:posOffset>
-            </wp:positionV>
-            <wp:extent cx="6120130" cy="3347085"/>
+          <wp:inline distT="0" distB="0" distL="0" distR="0">
+            <wp:extent cx="5779770" cy="3153410"/>
             <wp:effectExtent l="0" t="0" r="0" b="0"/>
-            <wp:wrapSquare wrapText="largest"/>
             <wp:docPr id="3" name="Image3" descr="" title=""/>
             <wp:cNvGraphicFramePr>
               <a:graphicFrameLocks xmlns:a="http://schemas.openxmlformats.org/drawingml/2006/main" noChangeAspect="1"/>
@@ -307,7 +302,7 @@
                   <pic:spPr bwMode="auto">
                     <a:xfrm>
                       <a:off x="0" y="0"/>
-                      <a:ext cx="6120130" cy="3347085"/>
+                      <a:ext cx="5779770" cy="3153410"/>
                     </a:xfrm>
                     <a:prstGeom prst="rect">
                       <a:avLst/>
@@ -316,9 +311,20 @@
                 </pic:pic>
               </a:graphicData>
             </a:graphic>
-          </wp:anchor>
+          </wp:inline>
         </w:drawing>
       </w:r>
+    </w:p>
+    <w:p>
+      <w:pPr>
+        <w:pStyle w:val="Normal"/>
+        <w:bidi w:val="0"/>
+        <w:jc w:val="start"/>
+        <w:rPr>
+          <w:sz w:val="28"/>
+          <w:szCs w:val="28"/>
+        </w:rPr>
+      </w:pPr>
       <w:r>
         <w:rPr>
           <w:rFonts w:ascii="Open Sans Bold;Open Sans" w:hAnsi="Open Sans Bold;Open Sans"/>
@@ -345,45 +351,6 @@
           <w:sz w:val="24"/>
           <w:szCs w:val="28"/>
         </w:rPr>
-        <w:t>3</w:t>
-      </w:r>
-    </w:p>
-    <w:p>
-      <w:pPr>
-        <w:pStyle w:val="Normal"/>
-        <w:bidi w:val="0"/>
-        <w:jc w:val="start"/>
-        <w:rPr>
-          <w:sz w:val="28"/>
-          <w:szCs w:val="28"/>
-        </w:rPr>
-      </w:pPr>
-      <w:r>
-        <w:rPr>
-          <w:rFonts w:ascii="Open Sans Bold;Open Sans" w:hAnsi="Open Sans Bold;Open Sans"/>
-          <w:b/>
-          <w:i w:val="false"/>
-          <w:caps w:val="false"/>
-          <w:smallCaps w:val="false"/>
-          <w:color w:val="055154"/>
-          <w:spacing w:val="0"/>
-          <w:sz w:val="24"/>
-          <w:szCs w:val="28"/>
-        </w:rPr>
-        <w:t>№</w:t>
-      </w:r>
-      <w:r>
-        <w:rPr>
-          <w:rFonts w:ascii="Open Sans Bold;Open Sans" w:hAnsi="Open Sans Bold;Open Sans"/>
-          <w:b/>
-          <w:i w:val="false"/>
-          <w:caps w:val="false"/>
-          <w:smallCaps w:val="false"/>
-          <w:color w:val="055154"/>
-          <w:spacing w:val="0"/>
-          <w:sz w:val="24"/>
-          <w:szCs w:val="28"/>
-        </w:rPr>
         <w:t>4</w:t>
       </w:r>
     </w:p>
@@ -398,18 +365,21 @@
         </w:rPr>
       </w:pPr>
       <w:r>
+        <w:rPr>
+          <w:rFonts w:ascii="Open Sans Bold;Open Sans" w:hAnsi="Open Sans Bold;Open Sans"/>
+          <w:b/>
+          <w:i w:val="false"/>
+          <w:caps w:val="false"/>
+          <w:smallCaps w:val="false"/>
+          <w:color w:val="055154"/>
+          <w:spacing w:val="0"/>
+          <w:sz w:val="24"/>
+          <w:szCs w:val="28"/>
+        </w:rPr>
         <w:drawing>
-          <wp:anchor behindDoc="0" distT="0" distB="0" distL="0" distR="0" simplePos="0" locked="0" layoutInCell="0" allowOverlap="1" relativeHeight="5">
-            <wp:simplePos x="0" y="0"/>
-            <wp:positionH relativeFrom="column">
-              <wp:align>center</wp:align>
-            </wp:positionH>
-            <wp:positionV relativeFrom="paragraph">
-              <wp:posOffset>635</wp:posOffset>
-            </wp:positionV>
+          <wp:inline distT="0" distB="0" distL="0" distR="0">
             <wp:extent cx="6120130" cy="3671570"/>
             <wp:effectExtent l="0" t="0" r="0" b="0"/>
-            <wp:wrapSquare wrapText="largest"/>
             <wp:docPr id="4" name="Image4" descr="" title=""/>
             <wp:cNvGraphicFramePr>
               <a:graphicFrameLocks xmlns:a="http://schemas.openxmlformats.org/drawingml/2006/main" noChangeAspect="1"/>
@@ -441,7 +411,7 @@
                 </pic:pic>
               </a:graphicData>
             </a:graphic>
-          </wp:anchor>
+          </wp:inline>
         </w:drawing>
       </w:r>
       <w:r>
@@ -471,6 +441,7 @@
       <w:pPr>
         <w:pStyle w:val="Normal"/>
         <w:bidi w:val="0"/>
+        <w:spacing w:before="0" w:after="0"/>
         <w:jc w:val="start"/>
         <w:rPr>
           <w:sz w:val="28"/>
@@ -517,18 +488,21 @@
         </w:rPr>
       </w:pPr>
       <w:r>
+        <w:rPr>
+          <w:rFonts w:ascii="Open Sans Bold;Open Sans" w:hAnsi="Open Sans Bold;Open Sans"/>
+          <w:b/>
+          <w:i w:val="false"/>
+          <w:caps w:val="false"/>
+          <w:smallCaps w:val="false"/>
+          <w:color w:val="055154"/>
+          <w:spacing w:val="0"/>
+          <w:sz w:val="24"/>
+          <w:szCs w:val="28"/>
+        </w:rPr>
         <w:drawing>
-          <wp:anchor behindDoc="0" distT="0" distB="0" distL="0" distR="0" simplePos="0" locked="0" layoutInCell="0" allowOverlap="1" relativeHeight="6">
-            <wp:simplePos x="0" y="0"/>
-            <wp:positionH relativeFrom="column">
-              <wp:posOffset>0</wp:posOffset>
-            </wp:positionH>
-            <wp:positionV relativeFrom="paragraph">
-              <wp:posOffset>155575</wp:posOffset>
-            </wp:positionV>
+          <wp:inline distT="0" distB="0" distL="0" distR="0">
             <wp:extent cx="6120130" cy="3390900"/>
             <wp:effectExtent l="0" t="0" r="0" b="0"/>
-            <wp:wrapSquare wrapText="largest"/>
             <wp:docPr id="5" name="Image5" descr="" title=""/>
             <wp:cNvGraphicFramePr>
               <a:graphicFrameLocks xmlns:a="http://schemas.openxmlformats.org/drawingml/2006/main" noChangeAspect="1"/>
@@ -561,7 +535,7 @@
                 </pic:pic>
               </a:graphicData>
             </a:graphic>
-          </wp:anchor>
+          </wp:inline>
         </w:drawing>
       </w:r>
       <w:r>
@@ -604,18 +578,21 @@
         </w:rPr>
       </w:pPr>
       <w:r>
+        <w:rPr>
+          <w:rFonts w:ascii="Open Sans Bold;Open Sans" w:hAnsi="Open Sans Bold;Open Sans"/>
+          <w:b/>
+          <w:i w:val="false"/>
+          <w:caps w:val="false"/>
+          <w:smallCaps w:val="false"/>
+          <w:color w:val="055154"/>
+          <w:spacing w:val="0"/>
+          <w:sz w:val="24"/>
+          <w:szCs w:val="28"/>
+        </w:rPr>
         <w:drawing>
-          <wp:anchor behindDoc="0" distT="0" distB="0" distL="0" distR="0" simplePos="0" locked="0" layoutInCell="0" allowOverlap="1" relativeHeight="7">
-            <wp:simplePos x="0" y="0"/>
-            <wp:positionH relativeFrom="column">
-              <wp:align>center</wp:align>
-            </wp:positionH>
-            <wp:positionV relativeFrom="paragraph">
-              <wp:posOffset>635</wp:posOffset>
-            </wp:positionV>
+          <wp:inline distT="0" distB="0" distL="0" distR="0">
             <wp:extent cx="6120130" cy="2726055"/>
             <wp:effectExtent l="0" t="0" r="0" b="0"/>
-            <wp:wrapSquare wrapText="largest"/>
             <wp:docPr id="6" name="Image6" descr="" title=""/>
             <wp:cNvGraphicFramePr>
               <a:graphicFrameLocks xmlns:a="http://schemas.openxmlformats.org/drawingml/2006/main" noChangeAspect="1"/>
@@ -648,10 +625,24 @@
                 </pic:pic>
               </a:graphicData>
             </a:graphic>
-          </wp:anchor>
+          </wp:inline>
         </w:drawing>
       </w:r>
       <w:r>
+        <w:br w:type="page"/>
+      </w:r>
+    </w:p>
+    <w:p>
+      <w:pPr>
+        <w:pStyle w:val="Normal"/>
+        <w:bidi w:val="0"/>
+        <w:jc w:val="start"/>
+        <w:rPr>
+          <w:sz w:val="28"/>
+          <w:szCs w:val="28"/>
+        </w:rPr>
+      </w:pPr>
+      <w:r>
         <w:rPr>
           <w:rFonts w:ascii="Open Sans Bold;Open Sans" w:hAnsi="Open Sans Bold;Open Sans"/>
           <w:b/>
@@ -691,18 +682,21 @@
         </w:rPr>
       </w:pPr>
       <w:r>
+        <w:rPr>
+          <w:rFonts w:ascii="Open Sans Bold;Open Sans" w:hAnsi="Open Sans Bold;Open Sans"/>
+          <w:b/>
+          <w:i w:val="false"/>
+          <w:caps w:val="false"/>
+          <w:smallCaps w:val="false"/>
+          <w:color w:val="055154"/>
+          <w:spacing w:val="0"/>
+          <w:sz w:val="24"/>
+          <w:szCs w:val="28"/>
+        </w:rPr>
         <w:drawing>
-          <wp:anchor behindDoc="0" distT="0" distB="0" distL="0" distR="0" simplePos="0" locked="0" layoutInCell="0" allowOverlap="1" relativeHeight="8">
-            <wp:simplePos x="0" y="0"/>
-            <wp:positionH relativeFrom="column">
-              <wp:posOffset>0</wp:posOffset>
-            </wp:positionH>
-            <wp:positionV relativeFrom="paragraph">
-              <wp:posOffset>99695</wp:posOffset>
-            </wp:positionV>
+          <wp:inline distT="0" distB="0" distL="0" distR="0">
             <wp:extent cx="5131435" cy="2457450"/>
             <wp:effectExtent l="0" t="0" r="0" b="0"/>
-            <wp:wrapSquare wrapText="largest"/>
             <wp:docPr id="7" name="Image7" descr="" title=""/>
             <wp:cNvGraphicFramePr>
               <a:graphicFrameLocks xmlns:a="http://schemas.openxmlformats.org/drawingml/2006/main" noChangeAspect="1"/>
@@ -718,7 +712,7 @@
                   </pic:nvPicPr>
                   <pic:blipFill>
                     <a:blip r:embed="rId8"/>
-                    <a:srcRect l="0" t="3124" r="16152" b="19754"/>
+                    <a:srcRect l="0" t="3124" r="16145" b="19754"/>
                     <a:stretch>
                       <a:fillRect/>
                     </a:stretch>
@@ -735,7 +729,7 @@
                 </pic:pic>
               </a:graphicData>
             </a:graphic>
-          </wp:anchor>
+          </wp:inline>
         </w:drawing>
       </w:r>
       <w:r>
@@ -751,280 +745,35 @@
           <w:szCs w:val="28"/>
         </w:rPr>
         <w:br/>
-      </w:r>
-    </w:p>
-    <w:p>
-      <w:pPr>
-        <w:pStyle w:val="Normal"/>
-        <w:bidi w:val="0"/>
-        <w:jc w:val="start"/>
-        <w:rPr>
-          <w:rFonts w:ascii="Open Sans Bold;Open Sans" w:hAnsi="Open Sans Bold;Open Sans"/>
-          <w:b/>
-          <w:i w:val="false"/>
-          <w:caps w:val="false"/>
-          <w:smallCaps w:val="false"/>
-          <w:color w:val="055154"/>
-          <w:spacing w:val="0"/>
-          <w:sz w:val="24"/>
-        </w:rPr>
-      </w:pPr>
-      <w:r>
-        <w:rPr>
-          <w:sz w:val="28"/>
-          <w:szCs w:val="28"/>
-        </w:rPr>
-      </w:r>
-    </w:p>
-    <w:p>
-      <w:pPr>
-        <w:pStyle w:val="Normal"/>
-        <w:bidi w:val="0"/>
-        <w:jc w:val="start"/>
-        <w:rPr>
-          <w:rFonts w:ascii="Open Sans Bold;Open Sans" w:hAnsi="Open Sans Bold;Open Sans"/>
-          <w:b/>
-          <w:i w:val="false"/>
-          <w:caps w:val="false"/>
-          <w:smallCaps w:val="false"/>
-          <w:color w:val="055154"/>
-          <w:spacing w:val="0"/>
-          <w:sz w:val="24"/>
-        </w:rPr>
-      </w:pPr>
-      <w:r>
-        <w:rPr>
-          <w:sz w:val="28"/>
-          <w:szCs w:val="28"/>
-        </w:rPr>
-      </w:r>
-    </w:p>
-    <w:p>
-      <w:pPr>
-        <w:pStyle w:val="Normal"/>
-        <w:bidi w:val="0"/>
-        <w:jc w:val="start"/>
-        <w:rPr>
-          <w:rFonts w:ascii="Open Sans Bold;Open Sans" w:hAnsi="Open Sans Bold;Open Sans"/>
-          <w:b/>
-          <w:i w:val="false"/>
-          <w:caps w:val="false"/>
-          <w:smallCaps w:val="false"/>
-          <w:color w:val="055154"/>
-          <w:spacing w:val="0"/>
-          <w:sz w:val="24"/>
-        </w:rPr>
-      </w:pPr>
-      <w:r>
-        <w:rPr>
-          <w:sz w:val="28"/>
-          <w:szCs w:val="28"/>
-        </w:rPr>
-      </w:r>
-    </w:p>
-    <w:p>
-      <w:pPr>
-        <w:pStyle w:val="Normal"/>
-        <w:bidi w:val="0"/>
-        <w:jc w:val="start"/>
-        <w:rPr>
-          <w:rFonts w:ascii="Open Sans Bold;Open Sans" w:hAnsi="Open Sans Bold;Open Sans"/>
-          <w:b/>
-          <w:i w:val="false"/>
-          <w:caps w:val="false"/>
-          <w:smallCaps w:val="false"/>
-          <w:color w:val="055154"/>
-          <w:spacing w:val="0"/>
-          <w:sz w:val="24"/>
-        </w:rPr>
-      </w:pPr>
-      <w:r>
-        <w:rPr>
-          <w:sz w:val="28"/>
-          <w:szCs w:val="28"/>
-        </w:rPr>
-      </w:r>
-    </w:p>
-    <w:p>
-      <w:pPr>
-        <w:pStyle w:val="Normal"/>
-        <w:bidi w:val="0"/>
-        <w:jc w:val="start"/>
-        <w:rPr>
-          <w:rFonts w:ascii="Open Sans Bold;Open Sans" w:hAnsi="Open Sans Bold;Open Sans"/>
-          <w:b/>
-          <w:i w:val="false"/>
-          <w:caps w:val="false"/>
-          <w:smallCaps w:val="false"/>
-          <w:color w:val="055154"/>
-          <w:spacing w:val="0"/>
-          <w:sz w:val="24"/>
-        </w:rPr>
-      </w:pPr>
-      <w:r>
-        <w:rPr>
-          <w:sz w:val="28"/>
-          <w:szCs w:val="28"/>
-        </w:rPr>
-      </w:r>
-    </w:p>
-    <w:p>
-      <w:pPr>
-        <w:pStyle w:val="Normal"/>
-        <w:bidi w:val="0"/>
-        <w:jc w:val="start"/>
-        <w:rPr>
-          <w:rFonts w:ascii="Open Sans Bold;Open Sans" w:hAnsi="Open Sans Bold;Open Sans"/>
-          <w:b/>
-          <w:i w:val="false"/>
-          <w:caps w:val="false"/>
-          <w:smallCaps w:val="false"/>
-          <w:color w:val="055154"/>
-          <w:spacing w:val="0"/>
-          <w:sz w:val="24"/>
-        </w:rPr>
-      </w:pPr>
-      <w:r>
-        <w:rPr>
-          <w:sz w:val="28"/>
-          <w:szCs w:val="28"/>
-        </w:rPr>
-      </w:r>
-    </w:p>
-    <w:p>
-      <w:pPr>
-        <w:pStyle w:val="Normal"/>
-        <w:bidi w:val="0"/>
-        <w:jc w:val="start"/>
-        <w:rPr>
-          <w:rFonts w:ascii="Open Sans Bold;Open Sans" w:hAnsi="Open Sans Bold;Open Sans"/>
-          <w:b/>
-          <w:i w:val="false"/>
-          <w:caps w:val="false"/>
-          <w:smallCaps w:val="false"/>
-          <w:color w:val="055154"/>
-          <w:spacing w:val="0"/>
-          <w:sz w:val="24"/>
-        </w:rPr>
-      </w:pPr>
-      <w:r>
-        <w:rPr>
-          <w:sz w:val="28"/>
-          <w:szCs w:val="28"/>
-        </w:rPr>
-      </w:r>
-    </w:p>
-    <w:p>
-      <w:pPr>
-        <w:pStyle w:val="Normal"/>
-        <w:bidi w:val="0"/>
-        <w:jc w:val="start"/>
-        <w:rPr>
-          <w:rFonts w:ascii="Open Sans Bold;Open Sans" w:hAnsi="Open Sans Bold;Open Sans"/>
-          <w:b/>
-          <w:i w:val="false"/>
-          <w:caps w:val="false"/>
-          <w:smallCaps w:val="false"/>
-          <w:color w:val="055154"/>
-          <w:spacing w:val="0"/>
-          <w:sz w:val="24"/>
-        </w:rPr>
-      </w:pPr>
-      <w:r>
-        <w:rPr>
-          <w:sz w:val="28"/>
-          <w:szCs w:val="28"/>
-        </w:rPr>
-      </w:r>
-    </w:p>
-    <w:p>
-      <w:pPr>
-        <w:pStyle w:val="Normal"/>
-        <w:bidi w:val="0"/>
-        <w:jc w:val="start"/>
-        <w:rPr>
-          <w:rFonts w:ascii="Open Sans Bold;Open Sans" w:hAnsi="Open Sans Bold;Open Sans"/>
-          <w:b/>
-          <w:i w:val="false"/>
-          <w:caps w:val="false"/>
-          <w:smallCaps w:val="false"/>
-          <w:color w:val="055154"/>
-          <w:spacing w:val="0"/>
-          <w:sz w:val="24"/>
-        </w:rPr>
-      </w:pPr>
-      <w:r>
-        <w:rPr>
-          <w:sz w:val="28"/>
-          <w:szCs w:val="28"/>
-        </w:rPr>
-      </w:r>
-      <w:r>
-        <w:br w:type="page"/>
-      </w:r>
-    </w:p>
-    <w:p>
-      <w:pPr>
-        <w:pStyle w:val="Normal"/>
-        <w:bidi w:val="0"/>
-        <w:jc w:val="start"/>
-        <w:rPr>
-          <w:sz w:val="28"/>
-          <w:szCs w:val="28"/>
-        </w:rPr>
-      </w:pPr>
-      <w:r>
-        <w:rPr>
-          <w:rFonts w:ascii="Open Sans Bold;Open Sans" w:hAnsi="Open Sans Bold;Open Sans"/>
-          <w:b/>
-          <w:i w:val="false"/>
-          <w:caps w:val="false"/>
-          <w:smallCaps w:val="false"/>
-          <w:color w:val="055154"/>
-          <w:spacing w:val="0"/>
-          <w:sz w:val="24"/>
-          <w:szCs w:val="28"/>
-        </w:rPr>
-        <w:t>№</w:t>
-      </w:r>
-      <w:r>
-        <w:rPr>
-          <w:rFonts w:ascii="Open Sans Bold;Open Sans" w:hAnsi="Open Sans Bold;Open Sans"/>
-          <w:b/>
-          <w:i w:val="false"/>
-          <w:caps w:val="false"/>
-          <w:smallCaps w:val="false"/>
-          <w:color w:val="055154"/>
-          <w:spacing w:val="0"/>
-          <w:sz w:val="24"/>
-          <w:szCs w:val="28"/>
-        </w:rPr>
-        <w:t>8</w:t>
-      </w:r>
-    </w:p>
-    <w:p>
-      <w:pPr>
-        <w:pStyle w:val="Normal"/>
-        <w:bidi w:val="0"/>
-        <w:jc w:val="start"/>
-        <w:rPr>
-          <w:sz w:val="28"/>
-          <w:szCs w:val="28"/>
-        </w:rPr>
-      </w:pPr>
-      <w:r>
+        <w:t>№8</w:t>
+      </w:r>
+    </w:p>
+    <w:p>
+      <w:pPr>
+        <w:pStyle w:val="Normal"/>
+        <w:bidi w:val="0"/>
+        <w:jc w:val="start"/>
+        <w:rPr>
+          <w:sz w:val="28"/>
+          <w:szCs w:val="28"/>
+        </w:rPr>
+      </w:pPr>
+      <w:r>
+        <w:rPr>
+          <w:rFonts w:ascii="Open Sans Bold;Open Sans" w:hAnsi="Open Sans Bold;Open Sans"/>
+          <w:b/>
+          <w:i w:val="false"/>
+          <w:caps w:val="false"/>
+          <w:smallCaps w:val="false"/>
+          <w:color w:val="055154"/>
+          <w:spacing w:val="0"/>
+          <w:sz w:val="24"/>
+          <w:szCs w:val="28"/>
+        </w:rPr>
         <w:drawing>
-          <wp:anchor behindDoc="0" distT="0" distB="0" distL="0" distR="0" simplePos="0" locked="0" layoutInCell="0" allowOverlap="1" relativeHeight="9">
-            <wp:simplePos x="0" y="0"/>
-            <wp:positionH relativeFrom="column">
-              <wp:align>center</wp:align>
-            </wp:positionH>
-            <wp:positionV relativeFrom="paragraph">
-              <wp:posOffset>635</wp:posOffset>
-            </wp:positionV>
+          <wp:inline distT="0" distB="0" distL="0" distR="0">
             <wp:extent cx="5417185" cy="2806065"/>
             <wp:effectExtent l="0" t="0" r="0" b="0"/>
-            <wp:wrapSquare wrapText="largest"/>
             <wp:docPr id="8" name="Image8" descr="" title=""/>
             <wp:cNvGraphicFramePr>
               <a:graphicFrameLocks xmlns:a="http://schemas.openxmlformats.org/drawingml/2006/main" noChangeAspect="1"/>
@@ -1057,55 +806,83 @@
                 </pic:pic>
               </a:graphicData>
             </a:graphic>
-          </wp:anchor>
+          </wp:inline>
         </w:drawing>
       </w:r>
-      <w:r>
-        <w:rPr>
-          <w:rFonts w:ascii="Open Sans Bold;Open Sans" w:hAnsi="Open Sans Bold;Open Sans"/>
-          <w:b/>
-          <w:i w:val="false"/>
-          <w:caps w:val="false"/>
-          <w:smallCaps w:val="false"/>
-          <w:color w:val="055154"/>
-          <w:spacing w:val="0"/>
-          <w:sz w:val="24"/>
-          <w:szCs w:val="28"/>
-        </w:rPr>
-        <w:br/>
-        <w:t>№9</w:t>
-      </w:r>
-    </w:p>
-    <w:p>
-      <w:pPr>
-        <w:pStyle w:val="Normal"/>
-        <w:bidi w:val="0"/>
-        <w:jc w:val="start"/>
-        <w:rPr>
-          <w:rFonts w:ascii="Open Sans Bold;Open Sans" w:hAnsi="Open Sans Bold;Open Sans"/>
-          <w:b/>
-          <w:i w:val="false"/>
-          <w:caps w:val="false"/>
-          <w:smallCaps w:val="false"/>
-          <w:color w:val="055154"/>
-          <w:spacing w:val="0"/>
-          <w:sz w:val="24"/>
-          <w:szCs w:val="28"/>
-        </w:rPr>
-      </w:pPr>
-      <w:r>
+    </w:p>
+    <w:p>
+      <w:pPr>
+        <w:pStyle w:val="Normal"/>
+        <w:bidi w:val="0"/>
+        <w:jc w:val="start"/>
+        <w:rPr>
+          <w:sz w:val="28"/>
+          <w:szCs w:val="28"/>
+        </w:rPr>
+      </w:pPr>
+      <w:r>
+        <w:rPr>
+          <w:rFonts w:ascii="Open Sans Bold;Open Sans" w:hAnsi="Open Sans Bold;Open Sans"/>
+          <w:b/>
+          <w:i w:val="false"/>
+          <w:caps w:val="false"/>
+          <w:smallCaps w:val="false"/>
+          <w:color w:val="055154"/>
+          <w:spacing w:val="0"/>
+          <w:sz w:val="24"/>
+          <w:szCs w:val="28"/>
+        </w:rPr>
+        <w:t>№</w:t>
+      </w:r>
+      <w:r>
+        <w:rPr>
+          <w:rFonts w:ascii="Open Sans Bold;Open Sans" w:hAnsi="Open Sans Bold;Open Sans"/>
+          <w:b/>
+          <w:i w:val="false"/>
+          <w:caps w:val="false"/>
+          <w:smallCaps w:val="false"/>
+          <w:color w:val="055154"/>
+          <w:spacing w:val="0"/>
+          <w:sz w:val="24"/>
+          <w:szCs w:val="28"/>
+        </w:rPr>
+        <w:t>9</w:t>
+      </w:r>
+    </w:p>
+    <w:p>
+      <w:pPr>
+        <w:pStyle w:val="Normal"/>
+        <w:bidi w:val="0"/>
+        <w:jc w:val="start"/>
+        <w:rPr>
+          <w:rFonts w:ascii="Open Sans Bold;Open Sans" w:hAnsi="Open Sans Bold;Open Sans"/>
+          <w:b/>
+          <w:i w:val="false"/>
+          <w:i w:val="false"/>
+          <w:caps w:val="false"/>
+          <w:smallCaps w:val="false"/>
+          <w:color w:val="055154"/>
+          <w:spacing w:val="0"/>
+          <w:sz w:val="24"/>
+          <w:szCs w:val="28"/>
+        </w:rPr>
+      </w:pPr>
+      <w:r>
+        <w:rPr>
+          <w:rFonts w:ascii="Open Sans Bold;Open Sans" w:hAnsi="Open Sans Bold;Open Sans"/>
+          <w:b/>
+          <w:i w:val="false"/>
+          <w:caps w:val="false"/>
+          <w:smallCaps w:val="false"/>
+          <w:color w:val="055154"/>
+          <w:spacing w:val="0"/>
+          <w:sz w:val="24"/>
+          <w:szCs w:val="28"/>
+        </w:rPr>
         <w:drawing>
-          <wp:anchor behindDoc="0" distT="0" distB="0" distL="0" distR="0" simplePos="0" locked="0" layoutInCell="0" allowOverlap="1" relativeHeight="10">
-            <wp:simplePos x="0" y="0"/>
-            <wp:positionH relativeFrom="column">
-              <wp:posOffset>194310</wp:posOffset>
-            </wp:positionH>
-            <wp:positionV relativeFrom="paragraph">
-              <wp:posOffset>203835</wp:posOffset>
-            </wp:positionV>
+          <wp:inline distT="0" distB="0" distL="0" distR="0">
             <wp:extent cx="5731510" cy="2982595"/>
             <wp:effectExtent l="0" t="0" r="0" b="0"/>
-            <wp:wrapSquare wrapText="largest"/>
             <wp:docPr id="9" name="Image9" descr="" title=""/>
             <wp:cNvGraphicFramePr>
               <a:graphicFrameLocks xmlns:a="http://schemas.openxmlformats.org/drawingml/2006/main" noChangeAspect="1"/>
@@ -1138,9 +915,70 @@
                 </pic:pic>
               </a:graphicData>
             </a:graphic>
-          </wp:anchor>
+          </wp:inline>
         </w:drawing>
       </w:r>
+    </w:p>
+    <w:p>
+      <w:pPr>
+        <w:pStyle w:val="Normal"/>
+        <w:bidi w:val="0"/>
+        <w:jc w:val="start"/>
+        <w:rPr>
+          <w:rFonts w:ascii="Open Sans Bold;Open Sans" w:hAnsi="Open Sans Bold;Open Sans"/>
+          <w:b/>
+          <w:i w:val="false"/>
+          <w:i w:val="false"/>
+          <w:caps w:val="false"/>
+          <w:smallCaps w:val="false"/>
+          <w:color w:val="055154"/>
+          <w:spacing w:val="0"/>
+          <w:sz w:val="24"/>
+          <w:szCs w:val="28"/>
+        </w:rPr>
+      </w:pPr>
+      <w:r>
+        <w:rPr/>
+      </w:r>
+    </w:p>
+    <w:p>
+      <w:pPr>
+        <w:pStyle w:val="Normal"/>
+        <w:bidi w:val="0"/>
+        <w:jc w:val="start"/>
+        <w:rPr>
+          <w:sz w:val="28"/>
+          <w:szCs w:val="28"/>
+        </w:rPr>
+      </w:pPr>
+      <w:r>
+        <w:rPr>
+          <w:rFonts w:ascii="Open Sans Bold;Open Sans" w:hAnsi="Open Sans Bold;Open Sans"/>
+          <w:b/>
+          <w:i w:val="false"/>
+          <w:caps w:val="false"/>
+          <w:smallCaps w:val="false"/>
+          <w:color w:val="055154"/>
+          <w:spacing w:val="0"/>
+          <w:sz w:val="24"/>
+          <w:szCs w:val="28"/>
+        </w:rPr>
+        <w:t>№</w:t>
+      </w:r>
+      <w:r>
+        <w:rPr>
+          <w:rFonts w:ascii="Open Sans Bold;Open Sans" w:hAnsi="Open Sans Bold;Open Sans"/>
+          <w:b/>
+          <w:i w:val="false"/>
+          <w:caps w:val="false"/>
+          <w:smallCaps w:val="false"/>
+          <w:color w:val="055154"/>
+          <w:spacing w:val="0"/>
+          <w:sz w:val="24"/>
+          <w:szCs w:val="28"/>
+        </w:rPr>
+        <w:t>10</w:t>
+      </w:r>
       <w:r>
         <w:rPr>
           <w:rFonts w:ascii="Open Sans Bold;Open Sans" w:hAnsi="Open Sans Bold;Open Sans"/>
@@ -1167,45 +1005,10 @@
           <w:sz w:val="24"/>
           <w:szCs w:val="28"/>
         </w:rPr>
-        <w:t xml:space="preserve">№10 </w:t>
-      </w:r>
-      <w:r>
-        <w:rPr>
-          <w:rFonts w:ascii="Open Sans Bold;Open Sans" w:hAnsi="Open Sans Bold;Open Sans"/>
-          <w:b/>
-          <w:i w:val="false"/>
-          <w:caps w:val="false"/>
-          <w:smallCaps w:val="false"/>
-          <w:color w:val="055154"/>
-          <w:spacing w:val="0"/>
-          <w:sz w:val="24"/>
-        </w:rPr>
-        <w:t>Номер: 89D1F9</w:t>
-      </w:r>
-    </w:p>
-    <w:p>
-      <w:pPr>
-        <w:pStyle w:val="Normal"/>
-        <w:bidi w:val="0"/>
-        <w:jc w:val="start"/>
-        <w:rPr>
-          <w:sz w:val="28"/>
-          <w:szCs w:val="28"/>
-        </w:rPr>
-      </w:pPr>
-      <w:r>
         <w:drawing>
-          <wp:anchor behindDoc="0" distT="0" distB="0" distL="0" distR="0" simplePos="0" locked="0" layoutInCell="0" allowOverlap="1" relativeHeight="11">
-            <wp:simplePos x="0" y="0"/>
-            <wp:positionH relativeFrom="column">
-              <wp:align>center</wp:align>
-            </wp:positionH>
-            <wp:positionV relativeFrom="paragraph">
-              <wp:posOffset>635</wp:posOffset>
-            </wp:positionV>
+          <wp:inline distT="0" distB="0" distL="0" distR="0">
             <wp:extent cx="4284345" cy="2294890"/>
             <wp:effectExtent l="0" t="0" r="0" b="0"/>
-            <wp:wrapSquare wrapText="largest"/>
             <wp:docPr id="10" name="Image10" descr="" title=""/>
             <wp:cNvGraphicFramePr>
               <a:graphicFrameLocks xmlns:a="http://schemas.openxmlformats.org/drawingml/2006/main" noChangeAspect="1"/>
@@ -1221,7 +1024,7 @@
                   </pic:nvPicPr>
                   <pic:blipFill>
                     <a:blip r:embed="rId11"/>
-                    <a:srcRect l="0" t="0" r="29993" b="27987"/>
+                    <a:srcRect l="0" t="0" r="29987" b="27975"/>
                     <a:stretch>
                       <a:fillRect/>
                     </a:stretch>
@@ -1238,7 +1041,7 @@
                 </pic:pic>
               </a:graphicData>
             </a:graphic>
-          </wp:anchor>
+          </wp:inline>
         </w:drawing>
       </w:r>
       <w:r>
@@ -1253,11 +1056,20 @@
           <w:sz w:val="24"/>
           <w:szCs w:val="28"/>
         </w:rPr>
-        <w:br/>
-        <w:br/>
-        <w:br/>
-        <w:br/>
-        <w:br/>
+        <w:t>Номер: 89D1F9</w:t>
+      </w:r>
+      <w:r>
+        <w:rPr>
+          <w:rFonts w:ascii="Open Sans Bold;Open Sans" w:hAnsi="Open Sans Bold;Open Sans"/>
+          <w:b/>
+          <w:i w:val="false"/>
+          <w:caps w:val="false"/>
+          <w:smallCaps w:val="false"/>
+          <w:color w:val="055154"/>
+          <w:spacing w:val="0"/>
+          <w:sz w:val="24"/>
+          <w:szCs w:val="28"/>
+        </w:rPr>
         <w:br/>
       </w:r>
     </w:p>
@@ -1268,6 +1080,7 @@
       <w:pgNumType w:fmt="decimal"/>
       <w:formProt w:val="false"/>
       <w:textDirection w:val="lrTb"/>
+      <w:docGrid w:type="default" w:linePitch="100" w:charSpace="0"/>
     </w:sectPr>
   </w:body>
 </w:document>
@@ -1287,7 +1100,6 @@
     </w:rPrDefault>
     <w:pPrDefault>
       <w:pPr>
-        <w:widowControl/>
         <w:suppressAutoHyphens w:val="true"/>
       </w:pPr>
     </w:pPrDefault>
@@ -1297,7 +1109,10 @@
     <w:qFormat/>
     <w:pPr>
       <w:widowControl/>
+      <w:suppressAutoHyphens w:val="true"/>
       <w:bidi w:val="0"/>
+      <w:spacing w:before="0" w:after="0"/>
+      <w:jc w:val="start"/>
     </w:pPr>
     <w:rPr>
       <w:rFonts w:ascii="Liberation Serif" w:hAnsi="Liberation Serif" w:eastAsia="Noto Serif CJK SC" w:cs="FreeSans"/>

</xml_diff>